<commit_message>
Decceleration fix for dynamic point. KC and DP has a trace variable added to get trace
</commit_message>
<xml_diff>
--- a/report/Effects of dq and K on RRT.docx
+++ b/report/Effects of dq and K on RRT.docx
@@ -15,9 +15,333 @@
           <w:noProof/>
         </w:rPr>
       </w:pPr>
+      <w:r>
+        <w:rPr>
+          <w:noProof/>
+        </w:rPr>
+        <mc:AlternateContent>
+          <mc:Choice Requires="wps">
+            <w:drawing>
+              <wp:anchor distT="45720" distB="45720" distL="114300" distR="114300" simplePos="0" relativeHeight="251668480" behindDoc="0" locked="0" layoutInCell="1" allowOverlap="1" wp14:anchorId="42D799B0" wp14:editId="642FC256">
+                <wp:simplePos x="0" y="0"/>
+                <wp:positionH relativeFrom="column">
+                  <wp:posOffset>5989320</wp:posOffset>
+                </wp:positionH>
+                <wp:positionV relativeFrom="paragraph">
+                  <wp:posOffset>284480</wp:posOffset>
+                </wp:positionV>
+                <wp:extent cx="716280" cy="411480"/>
+                <wp:effectExtent l="0" t="0" r="26670" b="26670"/>
+                <wp:wrapSquare wrapText="bothSides"/>
+                <wp:docPr id="6" name="Text Box 2"/>
+                <wp:cNvGraphicFramePr>
+                  <a:graphicFrameLocks xmlns:a="http://schemas.openxmlformats.org/drawingml/2006/main"/>
+                </wp:cNvGraphicFramePr>
+                <a:graphic xmlns:a="http://schemas.openxmlformats.org/drawingml/2006/main">
+                  <a:graphicData uri="http://schemas.microsoft.com/office/word/2010/wordprocessingShape">
+                    <wps:wsp>
+                      <wps:cNvSpPr txBox="1">
+                        <a:spLocks noChangeArrowheads="1"/>
+                      </wps:cNvSpPr>
+                      <wps:spPr bwMode="auto">
+                        <a:xfrm>
+                          <a:off x="0" y="0"/>
+                          <a:ext cx="716280" cy="411480"/>
+                        </a:xfrm>
+                        <a:prstGeom prst="rect">
+                          <a:avLst/>
+                        </a:prstGeom>
+                        <a:ln>
+                          <a:headEnd/>
+                          <a:tailEnd/>
+                        </a:ln>
+                      </wps:spPr>
+                      <wps:style>
+                        <a:lnRef idx="2">
+                          <a:schemeClr val="accent1"/>
+                        </a:lnRef>
+                        <a:fillRef idx="1">
+                          <a:schemeClr val="lt1"/>
+                        </a:fillRef>
+                        <a:effectRef idx="0">
+                          <a:schemeClr val="accent1"/>
+                        </a:effectRef>
+                        <a:fontRef idx="minor">
+                          <a:schemeClr val="dk1"/>
+                        </a:fontRef>
+                      </wps:style>
+                      <wps:txbx>
+                        <w:txbxContent>
+                          <w:p>
+                            <w:pPr>
+                              <w:spacing w:after="0"/>
+                              <w:rPr>
+                                <w:color w:val="FF0000"/>
+                                <w:sz w:val="18"/>
+                                <w:szCs w:val="18"/>
+                              </w:rPr>
+                            </w:pPr>
+                            <w:r>
+                              <w:rPr>
+                                <w:rFonts w:cstheme="minorHAnsi"/>
+                                <w:color w:val="FF0000"/>
+                                <w:sz w:val="18"/>
+                                <w:szCs w:val="18"/>
+                              </w:rPr>
+                              <w:t>∆</w:t>
+                            </w:r>
+                            <w:r>
+                              <w:rPr>
+                                <w:color w:val="FF0000"/>
+                                <w:sz w:val="18"/>
+                                <w:szCs w:val="18"/>
+                              </w:rPr>
+                              <w:t xml:space="preserve">q = </w:t>
+                            </w:r>
+                            <w:r>
+                              <w:rPr>
+                                <w:color w:val="FF0000"/>
+                                <w:sz w:val="18"/>
+                                <w:szCs w:val="18"/>
+                              </w:rPr>
+                              <w:t>0.</w:t>
+                            </w:r>
+                            <w:r>
+                              <w:rPr>
+                                <w:color w:val="FF0000"/>
+                                <w:sz w:val="18"/>
+                                <w:szCs w:val="18"/>
+                              </w:rPr>
+                              <w:t>1</w:t>
+                            </w:r>
+                          </w:p>
+                          <w:p>
+                            <w:pPr>
+                              <w:spacing w:after="0"/>
+                              <w:rPr>
+                                <w:color w:val="FF0000"/>
+                                <w:sz w:val="18"/>
+                                <w:szCs w:val="18"/>
+                              </w:rPr>
+                            </w:pPr>
+                            <w:r>
+                              <w:rPr>
+                                <w:color w:val="FF0000"/>
+                                <w:sz w:val="18"/>
+                                <w:szCs w:val="18"/>
+                              </w:rPr>
+                              <w:t xml:space="preserve">K = </w:t>
+                            </w:r>
+                            <w:r>
+                              <w:rPr>
+                                <w:color w:val="FF0000"/>
+                                <w:sz w:val="18"/>
+                                <w:szCs w:val="18"/>
+                              </w:rPr>
+                              <w:t>1</w:t>
+                            </w:r>
+                            <w:r>
+                              <w:rPr>
+                                <w:color w:val="FF0000"/>
+                                <w:sz w:val="18"/>
+                                <w:szCs w:val="18"/>
+                              </w:rPr>
+                              <w:t>500</w:t>
+                            </w:r>
+                          </w:p>
+                        </w:txbxContent>
+                      </wps:txbx>
+                      <wps:bodyPr rot="0" vert="horz" wrap="square" lIns="91440" tIns="45720" rIns="91440" bIns="45720" anchor="t" anchorCtr="0">
+                        <a:noAutofit/>
+                      </wps:bodyPr>
+                    </wps:wsp>
+                  </a:graphicData>
+                </a:graphic>
+                <wp14:sizeRelH relativeFrom="margin">
+                  <wp14:pctWidth>0</wp14:pctWidth>
+                </wp14:sizeRelH>
+                <wp14:sizeRelV relativeFrom="margin">
+                  <wp14:pctHeight>0</wp14:pctHeight>
+                </wp14:sizeRelV>
+              </wp:anchor>
+            </w:drawing>
+          </mc:Choice>
+          <mc:Fallback>
+            <w:pict>
+              <v:shapetype w14:anchorId="42D799B0" id="_x0000_t202" coordsize="21600,21600" o:spt="202" path="m,l,21600r21600,l21600,xe">
+                <v:stroke joinstyle="miter"/>
+                <v:path gradientshapeok="t" o:connecttype="rect"/>
+              </v:shapetype>
+              <v:shape id="Text Box 2" o:spid="_x0000_s1026" type="#_x0000_t202" style="position:absolute;margin-left:471.6pt;margin-top:22.4pt;width:56.4pt;height:32.4pt;z-index:251668480;visibility:visible;mso-wrap-style:square;mso-width-percent:0;mso-height-percent:0;mso-wrap-distance-left:9pt;mso-wrap-distance-top:3.6pt;mso-wrap-distance-right:9pt;mso-wrap-distance-bottom:3.6pt;mso-position-horizontal:absolute;mso-position-horizontal-relative:text;mso-position-vertical:absolute;mso-position-vertical-relative:text;mso-width-percent:0;mso-height-percent:0;mso-width-relative:margin;mso-height-relative:margin;v-text-anchor:top" o:gfxdata="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" fillcolor="white [3201]" strokecolor="#4472c4 [3204]" strokeweight="1pt">
+                <v:textbox>
+                  <w:txbxContent>
+                    <w:p>
+                      <w:pPr>
+                        <w:spacing w:after="0"/>
+                        <w:rPr>
+                          <w:color w:val="FF0000"/>
+                          <w:sz w:val="18"/>
+                          <w:szCs w:val="18"/>
+                        </w:rPr>
+                      </w:pPr>
+                      <w:r>
+                        <w:rPr>
+                          <w:rFonts w:cstheme="minorHAnsi"/>
+                          <w:color w:val="FF0000"/>
+                          <w:sz w:val="18"/>
+                          <w:szCs w:val="18"/>
+                        </w:rPr>
+                        <w:t>∆</w:t>
+                      </w:r>
+                      <w:r>
+                        <w:rPr>
+                          <w:color w:val="FF0000"/>
+                          <w:sz w:val="18"/>
+                          <w:szCs w:val="18"/>
+                        </w:rPr>
+                        <w:t xml:space="preserve">q = </w:t>
+                      </w:r>
+                      <w:r>
+                        <w:rPr>
+                          <w:color w:val="FF0000"/>
+                          <w:sz w:val="18"/>
+                          <w:szCs w:val="18"/>
+                        </w:rPr>
+                        <w:t>0.</w:t>
+                      </w:r>
+                      <w:r>
+                        <w:rPr>
+                          <w:color w:val="FF0000"/>
+                          <w:sz w:val="18"/>
+                          <w:szCs w:val="18"/>
+                        </w:rPr>
+                        <w:t>1</w:t>
+                      </w:r>
+                    </w:p>
+                    <w:p>
+                      <w:pPr>
+                        <w:spacing w:after="0"/>
+                        <w:rPr>
+                          <w:color w:val="FF0000"/>
+                          <w:sz w:val="18"/>
+                          <w:szCs w:val="18"/>
+                        </w:rPr>
+                      </w:pPr>
+                      <w:r>
+                        <w:rPr>
+                          <w:color w:val="FF0000"/>
+                          <w:sz w:val="18"/>
+                          <w:szCs w:val="18"/>
+                        </w:rPr>
+                        <w:t xml:space="preserve">K = </w:t>
+                      </w:r>
+                      <w:r>
+                        <w:rPr>
+                          <w:color w:val="FF0000"/>
+                          <w:sz w:val="18"/>
+                          <w:szCs w:val="18"/>
+                        </w:rPr>
+                        <w:t>1</w:t>
+                      </w:r>
+                      <w:r>
+                        <w:rPr>
+                          <w:color w:val="FF0000"/>
+                          <w:sz w:val="18"/>
+                          <w:szCs w:val="18"/>
+                        </w:rPr>
+                        <w:t>500</w:t>
+                      </w:r>
+                    </w:p>
+                  </w:txbxContent>
+                </v:textbox>
+                <w10:wrap type="square"/>
+              </v:shape>
+            </w:pict>
+          </mc:Fallback>
+        </mc:AlternateContent>
+      </w:r>
+      <w:r>
+        <w:rPr>
+          <w:noProof/>
+        </w:rPr>
+        <w:drawing>
+          <wp:anchor distT="0" distB="0" distL="114300" distR="114300" simplePos="0" relativeHeight="251660288" behindDoc="1" locked="0" layoutInCell="1" allowOverlap="1">
+            <wp:simplePos x="0" y="0"/>
+            <wp:positionH relativeFrom="margin">
+              <wp:posOffset>4610100</wp:posOffset>
+            </wp:positionH>
+            <wp:positionV relativeFrom="paragraph">
+              <wp:posOffset>281940</wp:posOffset>
+            </wp:positionV>
+            <wp:extent cx="2103120" cy="2967355"/>
+            <wp:effectExtent l="0" t="0" r="0" b="4445"/>
+            <wp:wrapTight wrapText="bothSides">
+              <wp:wrapPolygon edited="0">
+                <wp:start x="0" y="0"/>
+                <wp:lineTo x="0" y="21494"/>
+                <wp:lineTo x="21326" y="21494"/>
+                <wp:lineTo x="21326" y="0"/>
+                <wp:lineTo x="0" y="0"/>
+              </wp:wrapPolygon>
+            </wp:wrapTight>
+            <wp:docPr id="3" name="Picture 3"/>
+            <wp:cNvGraphicFramePr>
+              <a:graphicFrameLocks xmlns:a="http://schemas.openxmlformats.org/drawingml/2006/main" noChangeAspect="1"/>
+            </wp:cNvGraphicFramePr>
+            <a:graphic xmlns:a="http://schemas.openxmlformats.org/drawingml/2006/main">
+              <a:graphicData uri="http://schemas.openxmlformats.org/drawingml/2006/picture">
+                <pic:pic xmlns:pic="http://schemas.openxmlformats.org/drawingml/2006/picture">
+                  <pic:nvPicPr>
+                    <pic:cNvPr id="0" name="Picture 3"/>
+                    <pic:cNvPicPr>
+                      <a:picLocks noChangeAspect="1" noChangeArrowheads="1"/>
+                    </pic:cNvPicPr>
+                  </pic:nvPicPr>
+                  <pic:blipFill rotWithShape="1">
+                    <a:blip r:embed="rId5" cstate="print">
+                      <a:extLst>
+                        <a:ext uri="{28A0092B-C50C-407E-A947-70E740481C1C}">
+                          <a14:useLocalDpi xmlns:a14="http://schemas.microsoft.com/office/drawing/2010/main" val="0"/>
+                        </a:ext>
+                      </a:extLst>
+                    </a:blip>
+                    <a:srcRect l="9530" r="1343"/>
+                    <a:stretch/>
+                  </pic:blipFill>
+                  <pic:spPr bwMode="auto">
+                    <a:xfrm>
+                      <a:off x="0" y="0"/>
+                      <a:ext cx="2103120" cy="2967355"/>
+                    </a:xfrm>
+                    <a:prstGeom prst="rect">
+                      <a:avLst/>
+                    </a:prstGeom>
+                    <a:noFill/>
+                    <a:ln>
+                      <a:noFill/>
+                    </a:ln>
+                    <a:extLst>
+                      <a:ext uri="{53640926-AAD7-44D8-BBD7-CCE9431645EC}">
+                        <a14:shadowObscured xmlns:a14="http://schemas.microsoft.com/office/drawing/2010/main"/>
+                      </a:ext>
+                    </a:extLst>
+                  </pic:spPr>
+                </pic:pic>
+              </a:graphicData>
+            </a:graphic>
+            <wp14:sizeRelH relativeFrom="margin">
+              <wp14:pctWidth>0</wp14:pctWidth>
+            </wp14:sizeRelH>
+            <wp14:sizeRelV relativeFrom="margin">
+              <wp14:pctHeight>0</wp14:pctHeight>
+            </wp14:sizeRelV>
+          </wp:anchor>
+        </w:drawing>
+      </w:r>
     </w:p>
     <w:p>
       <w:pPr>
+        <w:pStyle w:val="ListParagraph"/>
         <w:rPr>
           <w:noProof/>
         </w:rPr>
@@ -159,11 +483,7 @@
           </mc:Choice>
           <mc:Fallback>
             <w:pict>
-              <v:shapetype w14:anchorId="67CAAE57" id="_x0000_t202" coordsize="21600,21600" o:spt="202" path="m,l,21600r21600,l21600,xe">
-                <v:stroke joinstyle="miter"/>
-                <v:path gradientshapeok="t" o:connecttype="rect"/>
-              </v:shapetype>
-              <v:shape id="Text Box 2" o:spid="_x0000_s1026" type="#_x0000_t202" style="position:absolute;margin-left:293.4pt;margin-top:.6pt;width:56.4pt;height:32.4pt;z-index:251666432;visibility:visible;mso-wrap-style:square;mso-width-percent:0;mso-height-percent:0;mso-wrap-distance-left:9pt;mso-wrap-distance-top:3.6pt;mso-wrap-distance-right:9pt;mso-wrap-distance-bottom:3.6pt;mso-position-horizontal:absolute;mso-position-horizontal-relative:text;mso-position-vertical:absolute;mso-position-vertical-relative:text;mso-width-percent:0;mso-height-percent:0;mso-width-relative:margin;mso-height-relative:margin;v-text-anchor:top" o:gfxdata="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" fillcolor="white [3201]" strokecolor="#4472c4 [3204]" strokeweight="1pt">
+              <v:shape w14:anchorId="67CAAE57" id="_x0000_s1027" type="#_x0000_t202" style="position:absolute;left:0;text-align:left;margin-left:293.4pt;margin-top:.6pt;width:56.4pt;height:32.4pt;z-index:251666432;visibility:visible;mso-wrap-style:square;mso-width-percent:0;mso-height-percent:0;mso-wrap-distance-left:9pt;mso-wrap-distance-top:3.6pt;mso-wrap-distance-right:9pt;mso-wrap-distance-bottom:3.6pt;mso-position-horizontal:absolute;mso-position-horizontal-relative:text;mso-position-vertical:absolute;mso-position-vertical-relative:text;mso-width-percent:0;mso-height-percent:0;mso-width-relative:margin;mso-height-relative:margin;v-text-anchor:top" o:gfxdata="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" fillcolor="white [3201]" strokecolor="#4472c4 [3204]" strokeweight="1pt">
                 <v:textbox>
                   <w:txbxContent>
                     <w:p>
@@ -356,7 +676,7 @@
           </mc:Choice>
           <mc:Fallback>
             <w:pict>
-              <v:shape id="_x0000_s1027" type="#_x0000_t202" style="position:absolute;margin-left:108.6pt;margin-top:.6pt;width:56.4pt;height:32.4pt;z-index:251664384;visibility:visible;mso-wrap-style:square;mso-width-percent:0;mso-height-percent:0;mso-wrap-distance-left:9pt;mso-wrap-distance-top:3.6pt;mso-wrap-distance-right:9pt;mso-wrap-distance-bottom:3.6pt;mso-position-horizontal:absolute;mso-position-horizontal-relative:text;mso-position-vertical:absolute;mso-position-vertical-relative:text;mso-width-percent:0;mso-height-percent:0;mso-width-relative:margin;mso-height-relative:margin;v-text-anchor:top" o:gfxdata="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" fillcolor="white [3201]" strokecolor="#4472c4 [3204]" strokeweight="1pt">
+              <v:shape id="_x0000_s1028" type="#_x0000_t202" style="position:absolute;left:0;text-align:left;margin-left:108.6pt;margin-top:.6pt;width:56.4pt;height:32.4pt;z-index:251664384;visibility:visible;mso-wrap-style:square;mso-width-percent:0;mso-height-percent:0;mso-wrap-distance-left:9pt;mso-wrap-distance-top:3.6pt;mso-wrap-distance-right:9pt;mso-wrap-distance-bottom:3.6pt;mso-position-horizontal:absolute;mso-position-horizontal-relative:text;mso-position-vertical:absolute;mso-position-vertical-relative:text;mso-width-percent:0;mso-height-percent:0;mso-width-relative:margin;mso-height-relative:margin;v-text-anchor:top" o:gfxdata="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" fillcolor="white [3201]" strokecolor="#4472c4 [3204]" strokeweight="1pt">
                 <v:textbox>
                   <w:txbxContent>
                     <w:p>
@@ -450,7 +770,7 @@
                     </pic:cNvPicPr>
                   </pic:nvPicPr>
                   <pic:blipFill rotWithShape="1">
-                    <a:blip r:embed="rId4" cstate="print">
+                    <a:blip r:embed="rId6" cstate="print">
                       <a:extLst>
                         <a:ext uri="{28A0092B-C50C-407E-A947-70E740481C1C}">
                           <a14:useLocalDpi xmlns:a14="http://schemas.microsoft.com/office/drawing/2010/main" val="0"/>
@@ -528,7 +848,7 @@
                     </pic:cNvPicPr>
                   </pic:nvPicPr>
                   <pic:blipFill rotWithShape="1">
-                    <a:blip r:embed="rId5" cstate="print">
+                    <a:blip r:embed="rId7" cstate="print">
                       <a:extLst>
                         <a:ext uri="{28A0092B-C50C-407E-A947-70E740481C1C}">
                           <a14:useLocalDpi xmlns:a14="http://schemas.microsoft.com/office/drawing/2010/main" val="0"/>
@@ -562,6 +882,75 @@
           </wp:anchor>
         </w:drawing>
       </w:r>
+      <w:r>
+        <w:rPr>
+          <w:noProof/>
+        </w:rPr>
+        <w:tab/>
+        <w:t>(a)</w:t>
+      </w:r>
+      <w:r>
+        <w:rPr>
+          <w:noProof/>
+        </w:rPr>
+        <w:tab/>
+      </w:r>
+      <w:r>
+        <w:rPr>
+          <w:noProof/>
+        </w:rPr>
+        <w:tab/>
+      </w:r>
+      <w:r>
+        <w:rPr>
+          <w:noProof/>
+        </w:rPr>
+        <w:tab/>
+      </w:r>
+      <w:r>
+        <w:rPr>
+          <w:noProof/>
+        </w:rPr>
+        <w:tab/>
+      </w:r>
+      <w:r>
+        <w:rPr>
+          <w:noProof/>
+        </w:rPr>
+        <w:tab/>
+        <w:t>(b)</w:t>
+      </w:r>
+      <w:r>
+        <w:rPr>
+          <w:noProof/>
+        </w:rPr>
+        <w:tab/>
+      </w:r>
+      <w:r>
+        <w:rPr>
+          <w:noProof/>
+        </w:rPr>
+        <w:tab/>
+      </w:r>
+      <w:r>
+        <w:rPr>
+          <w:noProof/>
+        </w:rPr>
+        <w:tab/>
+      </w:r>
+      <w:r>
+        <w:rPr>
+          <w:noProof/>
+        </w:rPr>
+        <w:tab/>
+      </w:r>
+      <w:r>
+        <w:rPr>
+          <w:noProof/>
+        </w:rPr>
+        <w:tab/>
+        <w:t>(c)</w:t>
+      </w:r>
     </w:p>
     <w:p>
       <w:pPr>
@@ -569,10 +958,309 @@
           <w:noProof/>
         </w:rPr>
       </w:pPr>
-    </w:p>
-    <w:p>
-      <w:bookmarkStart w:id="0" w:name="_GoBack"/>
-      <w:bookmarkEnd w:id="0"/>
+      <w:r>
+        <w:rPr>
+          <w:noProof/>
+        </w:rPr>
+        <mc:AlternateContent>
+          <mc:Choice Requires="wps">
+            <w:drawing>
+              <wp:anchor distT="45720" distB="45720" distL="114300" distR="114300" simplePos="0" relativeHeight="251673600" behindDoc="0" locked="0" layoutInCell="1" allowOverlap="1" wp14:anchorId="123D20A8" wp14:editId="4E1A8CDF">
+                <wp:simplePos x="0" y="0"/>
+                <wp:positionH relativeFrom="column">
+                  <wp:posOffset>4831080</wp:posOffset>
+                </wp:positionH>
+                <wp:positionV relativeFrom="paragraph">
+                  <wp:posOffset>5715</wp:posOffset>
+                </wp:positionV>
+                <wp:extent cx="716280" cy="411480"/>
+                <wp:effectExtent l="0" t="0" r="26670" b="26670"/>
+                <wp:wrapSquare wrapText="bothSides"/>
+                <wp:docPr id="9" name="Text Box 2"/>
+                <wp:cNvGraphicFramePr>
+                  <a:graphicFrameLocks xmlns:a="http://schemas.openxmlformats.org/drawingml/2006/main"/>
+                </wp:cNvGraphicFramePr>
+                <a:graphic xmlns:a="http://schemas.openxmlformats.org/drawingml/2006/main">
+                  <a:graphicData uri="http://schemas.microsoft.com/office/word/2010/wordprocessingShape">
+                    <wps:wsp>
+                      <wps:cNvSpPr txBox="1">
+                        <a:spLocks noChangeArrowheads="1"/>
+                      </wps:cNvSpPr>
+                      <wps:spPr bwMode="auto">
+                        <a:xfrm>
+                          <a:off x="0" y="0"/>
+                          <a:ext cx="716280" cy="411480"/>
+                        </a:xfrm>
+                        <a:prstGeom prst="rect">
+                          <a:avLst/>
+                        </a:prstGeom>
+                        <a:ln>
+                          <a:headEnd/>
+                          <a:tailEnd/>
+                        </a:ln>
+                      </wps:spPr>
+                      <wps:style>
+                        <a:lnRef idx="2">
+                          <a:schemeClr val="accent1"/>
+                        </a:lnRef>
+                        <a:fillRef idx="1">
+                          <a:schemeClr val="lt1"/>
+                        </a:fillRef>
+                        <a:effectRef idx="0">
+                          <a:schemeClr val="accent1"/>
+                        </a:effectRef>
+                        <a:fontRef idx="minor">
+                          <a:schemeClr val="dk1"/>
+                        </a:fontRef>
+                      </wps:style>
+                      <wps:txbx>
+                        <w:txbxContent>
+                          <w:p>
+                            <w:pPr>
+                              <w:spacing w:after="0"/>
+                              <w:rPr>
+                                <w:color w:val="FF0000"/>
+                                <w:sz w:val="18"/>
+                                <w:szCs w:val="18"/>
+                              </w:rPr>
+                            </w:pPr>
+                            <w:r>
+                              <w:rPr>
+                                <w:rFonts w:cstheme="minorHAnsi"/>
+                                <w:color w:val="FF0000"/>
+                                <w:sz w:val="18"/>
+                                <w:szCs w:val="18"/>
+                              </w:rPr>
+                              <w:t>∆</w:t>
+                            </w:r>
+                            <w:r>
+                              <w:rPr>
+                                <w:color w:val="FF0000"/>
+                                <w:sz w:val="18"/>
+                                <w:szCs w:val="18"/>
+                              </w:rPr>
+                              <w:t xml:space="preserve">q = </w:t>
+                            </w:r>
+                            <w:r>
+                              <w:rPr>
+                                <w:color w:val="FF0000"/>
+                                <w:sz w:val="18"/>
+                                <w:szCs w:val="18"/>
+                              </w:rPr>
+                              <w:t>1</w:t>
+                            </w:r>
+                          </w:p>
+                          <w:p>
+                            <w:pPr>
+                              <w:spacing w:after="0"/>
+                              <w:rPr>
+                                <w:color w:val="FF0000"/>
+                                <w:sz w:val="18"/>
+                                <w:szCs w:val="18"/>
+                              </w:rPr>
+                            </w:pPr>
+                            <w:r>
+                              <w:rPr>
+                                <w:color w:val="FF0000"/>
+                                <w:sz w:val="18"/>
+                                <w:szCs w:val="18"/>
+                              </w:rPr>
+                              <w:t xml:space="preserve">K = </w:t>
+                            </w:r>
+                            <w:r>
+                              <w:rPr>
+                                <w:color w:val="FF0000"/>
+                                <w:sz w:val="18"/>
+                                <w:szCs w:val="18"/>
+                              </w:rPr>
+                              <w:t>1</w:t>
+                            </w:r>
+                            <w:r>
+                              <w:rPr>
+                                <w:color w:val="FF0000"/>
+                                <w:sz w:val="18"/>
+                                <w:szCs w:val="18"/>
+                              </w:rPr>
+                              <w:t>500</w:t>
+                            </w:r>
+                          </w:p>
+                        </w:txbxContent>
+                      </wps:txbx>
+                      <wps:bodyPr rot="0" vert="horz" wrap="square" lIns="91440" tIns="45720" rIns="91440" bIns="45720" anchor="t" anchorCtr="0">
+                        <a:noAutofit/>
+                      </wps:bodyPr>
+                    </wps:wsp>
+                  </a:graphicData>
+                </a:graphic>
+                <wp14:sizeRelH relativeFrom="margin">
+                  <wp14:pctWidth>0</wp14:pctWidth>
+                </wp14:sizeRelH>
+                <wp14:sizeRelV relativeFrom="margin">
+                  <wp14:pctHeight>0</wp14:pctHeight>
+                </wp14:sizeRelV>
+              </wp:anchor>
+            </w:drawing>
+          </mc:Choice>
+          <mc:Fallback>
+            <w:pict>
+              <v:shape w14:anchorId="123D20A8" id="_x0000_s1029" type="#_x0000_t202" style="position:absolute;margin-left:380.4pt;margin-top:.45pt;width:56.4pt;height:32.4pt;z-index:251673600;visibility:visible;mso-wrap-style:square;mso-width-percent:0;mso-height-percent:0;mso-wrap-distance-left:9pt;mso-wrap-distance-top:3.6pt;mso-wrap-distance-right:9pt;mso-wrap-distance-bottom:3.6pt;mso-position-horizontal:absolute;mso-position-horizontal-relative:text;mso-position-vertical:absolute;mso-position-vertical-relative:text;mso-width-percent:0;mso-height-percent:0;mso-width-relative:margin;mso-height-relative:margin;v-text-anchor:top" o:gfxdata="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" fillcolor="white [3201]" strokecolor="#4472c4 [3204]" strokeweight="1pt">
+                <v:textbox>
+                  <w:txbxContent>
+                    <w:p>
+                      <w:pPr>
+                        <w:spacing w:after="0"/>
+                        <w:rPr>
+                          <w:color w:val="FF0000"/>
+                          <w:sz w:val="18"/>
+                          <w:szCs w:val="18"/>
+                        </w:rPr>
+                      </w:pPr>
+                      <w:r>
+                        <w:rPr>
+                          <w:rFonts w:cstheme="minorHAnsi"/>
+                          <w:color w:val="FF0000"/>
+                          <w:sz w:val="18"/>
+                          <w:szCs w:val="18"/>
+                        </w:rPr>
+                        <w:t>∆</w:t>
+                      </w:r>
+                      <w:r>
+                        <w:rPr>
+                          <w:color w:val="FF0000"/>
+                          <w:sz w:val="18"/>
+                          <w:szCs w:val="18"/>
+                        </w:rPr>
+                        <w:t xml:space="preserve">q = </w:t>
+                      </w:r>
+                      <w:r>
+                        <w:rPr>
+                          <w:color w:val="FF0000"/>
+                          <w:sz w:val="18"/>
+                          <w:szCs w:val="18"/>
+                        </w:rPr>
+                        <w:t>1</w:t>
+                      </w:r>
+                    </w:p>
+                    <w:p>
+                      <w:pPr>
+                        <w:spacing w:after="0"/>
+                        <w:rPr>
+                          <w:color w:val="FF0000"/>
+                          <w:sz w:val="18"/>
+                          <w:szCs w:val="18"/>
+                        </w:rPr>
+                      </w:pPr>
+                      <w:r>
+                        <w:rPr>
+                          <w:color w:val="FF0000"/>
+                          <w:sz w:val="18"/>
+                          <w:szCs w:val="18"/>
+                        </w:rPr>
+                        <w:t xml:space="preserve">K = </w:t>
+                      </w:r>
+                      <w:r>
+                        <w:rPr>
+                          <w:color w:val="FF0000"/>
+                          <w:sz w:val="18"/>
+                          <w:szCs w:val="18"/>
+                        </w:rPr>
+                        <w:t>1</w:t>
+                      </w:r>
+                      <w:r>
+                        <w:rPr>
+                          <w:color w:val="FF0000"/>
+                          <w:sz w:val="18"/>
+                          <w:szCs w:val="18"/>
+                        </w:rPr>
+                        <w:t>500</w:t>
+                      </w:r>
+                    </w:p>
+                  </w:txbxContent>
+                </v:textbox>
+                <w10:wrap type="square"/>
+              </v:shape>
+            </w:pict>
+          </mc:Fallback>
+        </mc:AlternateContent>
+      </w:r>
+      <w:r>
+        <w:rPr>
+          <w:noProof/>
+        </w:rPr>
+        <w:drawing>
+          <wp:anchor distT="0" distB="0" distL="114300" distR="114300" simplePos="0" relativeHeight="251671552" behindDoc="1" locked="0" layoutInCell="1" allowOverlap="1">
+            <wp:simplePos x="0" y="0"/>
+            <wp:positionH relativeFrom="column">
+              <wp:posOffset>3444240</wp:posOffset>
+            </wp:positionH>
+            <wp:positionV relativeFrom="paragraph">
+              <wp:posOffset>5715</wp:posOffset>
+            </wp:positionV>
+            <wp:extent cx="2103120" cy="2972435"/>
+            <wp:effectExtent l="0" t="0" r="0" b="0"/>
+            <wp:wrapTight wrapText="bothSides">
+              <wp:wrapPolygon edited="0">
+                <wp:start x="0" y="0"/>
+                <wp:lineTo x="0" y="21457"/>
+                <wp:lineTo x="21326" y="21457"/>
+                <wp:lineTo x="21326" y="0"/>
+                <wp:lineTo x="0" y="0"/>
+              </wp:wrapPolygon>
+            </wp:wrapTight>
+            <wp:docPr id="8" name="Picture 8"/>
+            <wp:cNvGraphicFramePr>
+              <a:graphicFrameLocks xmlns:a="http://schemas.openxmlformats.org/drawingml/2006/main" noChangeAspect="1"/>
+            </wp:cNvGraphicFramePr>
+            <a:graphic xmlns:a="http://schemas.openxmlformats.org/drawingml/2006/main">
+              <a:graphicData uri="http://schemas.openxmlformats.org/drawingml/2006/picture">
+                <pic:pic xmlns:pic="http://schemas.openxmlformats.org/drawingml/2006/picture">
+                  <pic:nvPicPr>
+                    <pic:cNvPr id="0" name="Picture 5"/>
+                    <pic:cNvPicPr>
+                      <a:picLocks noChangeAspect="1" noChangeArrowheads="1"/>
+                    </pic:cNvPicPr>
+                  </pic:nvPicPr>
+                  <pic:blipFill rotWithShape="1">
+                    <a:blip r:embed="rId8" cstate="print">
+                      <a:extLst>
+                        <a:ext uri="{28A0092B-C50C-407E-A947-70E740481C1C}">
+                          <a14:useLocalDpi xmlns:a14="http://schemas.microsoft.com/office/drawing/2010/main" val="0"/>
+                        </a:ext>
+                      </a:extLst>
+                    </a:blip>
+                    <a:srcRect l="9756" t="868" r="7317"/>
+                    <a:stretch/>
+                  </pic:blipFill>
+                  <pic:spPr bwMode="auto">
+                    <a:xfrm>
+                      <a:off x="0" y="0"/>
+                      <a:ext cx="2103120" cy="2972435"/>
+                    </a:xfrm>
+                    <a:prstGeom prst="rect">
+                      <a:avLst/>
+                    </a:prstGeom>
+                    <a:noFill/>
+                    <a:ln>
+                      <a:noFill/>
+                    </a:ln>
+                    <a:extLst>
+                      <a:ext uri="{53640926-AAD7-44D8-BBD7-CCE9431645EC}">
+                        <a14:shadowObscured xmlns:a14="http://schemas.microsoft.com/office/drawing/2010/main"/>
+                      </a:ext>
+                    </a:extLst>
+                  </pic:spPr>
+                </pic:pic>
+              </a:graphicData>
+            </a:graphic>
+            <wp14:sizeRelH relativeFrom="margin">
+              <wp14:pctWidth>0</wp14:pctWidth>
+            </wp14:sizeRelH>
+            <wp14:sizeRelV relativeFrom="margin">
+              <wp14:pctHeight>0</wp14:pctHeight>
+            </wp14:sizeRelV>
+          </wp:anchor>
+        </w:drawing>
+      </w:r>
       <w:r>
         <w:rPr>
           <w:noProof/>
@@ -583,10 +1271,10 @@
               <wp:anchor distT="45720" distB="45720" distL="114300" distR="114300" simplePos="0" relativeHeight="251670528" behindDoc="0" locked="0" layoutInCell="1" allowOverlap="1" wp14:anchorId="42D799B0" wp14:editId="642FC256">
                 <wp:simplePos x="0" y="0"/>
                 <wp:positionH relativeFrom="column">
-                  <wp:posOffset>3726180</wp:posOffset>
+                  <wp:posOffset>2506980</wp:posOffset>
                 </wp:positionH>
                 <wp:positionV relativeFrom="paragraph">
-                  <wp:posOffset>2598420</wp:posOffset>
+                  <wp:posOffset>3810</wp:posOffset>
                 </wp:positionV>
                 <wp:extent cx="716280" cy="411480"/>
                 <wp:effectExtent l="0" t="0" r="26670" b="26670"/>
@@ -718,7 +1406,7 @@
           </mc:Choice>
           <mc:Fallback>
             <w:pict>
-              <v:shape w14:anchorId="42D799B0" id="_x0000_s1028" type="#_x0000_t202" style="position:absolute;margin-left:293.4pt;margin-top:204.6pt;width:56.4pt;height:32.4pt;z-index:251670528;visibility:visible;mso-wrap-style:square;mso-width-percent:0;mso-height-percent:0;mso-wrap-distance-left:9pt;mso-wrap-distance-top:3.6pt;mso-wrap-distance-right:9pt;mso-wrap-distance-bottom:3.6pt;mso-position-horizontal:absolute;mso-position-horizontal-relative:text;mso-position-vertical:absolute;mso-position-vertical-relative:text;mso-width-percent:0;mso-height-percent:0;mso-width-relative:margin;mso-height-relative:margin;v-text-anchor:top" o:gfxdata="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" fillcolor="white [3201]" strokecolor="#4472c4 [3204]" strokeweight="1pt">
+              <v:shape w14:anchorId="42D799B0" id="_x0000_s1030" type="#_x0000_t202" style="position:absolute;margin-left:197.4pt;margin-top:.3pt;width:56.4pt;height:32.4pt;z-index:251670528;visibility:visible;mso-wrap-style:square;mso-width-percent:0;mso-height-percent:0;mso-wrap-distance-left:9pt;mso-wrap-distance-top:3.6pt;mso-wrap-distance-right:9pt;mso-wrap-distance-bottom:3.6pt;mso-position-horizontal:absolute;mso-position-horizontal-relative:text;mso-position-vertical:absolute;mso-position-vertical-relative:text;mso-width-percent:0;mso-height-percent:0;mso-width-relative:margin;mso-height-relative:margin;v-text-anchor:top" o:gfxdata="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" fillcolor="white [3201]" strokecolor="#4472c4 [3204]" strokeweight="1pt">
                 <v:textbox>
                   <w:txbxContent>
                     <w:p>
@@ -802,255 +1490,14 @@
         <w:rPr>
           <w:noProof/>
         </w:rPr>
-        <mc:AlternateContent>
-          <mc:Choice Requires="wps">
-            <w:drawing>
-              <wp:anchor distT="45720" distB="45720" distL="114300" distR="114300" simplePos="0" relativeHeight="251668480" behindDoc="0" locked="0" layoutInCell="1" allowOverlap="1" wp14:anchorId="42D799B0" wp14:editId="642FC256">
-                <wp:simplePos x="0" y="0"/>
-                <wp:positionH relativeFrom="column">
-                  <wp:posOffset>1379220</wp:posOffset>
-                </wp:positionH>
-                <wp:positionV relativeFrom="paragraph">
-                  <wp:posOffset>2599055</wp:posOffset>
-                </wp:positionV>
-                <wp:extent cx="716280" cy="411480"/>
-                <wp:effectExtent l="0" t="0" r="26670" b="26670"/>
-                <wp:wrapSquare wrapText="bothSides"/>
-                <wp:docPr id="6" name="Text Box 2"/>
-                <wp:cNvGraphicFramePr>
-                  <a:graphicFrameLocks xmlns:a="http://schemas.openxmlformats.org/drawingml/2006/main"/>
-                </wp:cNvGraphicFramePr>
-                <a:graphic xmlns:a="http://schemas.openxmlformats.org/drawingml/2006/main">
-                  <a:graphicData uri="http://schemas.microsoft.com/office/word/2010/wordprocessingShape">
-                    <wps:wsp>
-                      <wps:cNvSpPr txBox="1">
-                        <a:spLocks noChangeArrowheads="1"/>
-                      </wps:cNvSpPr>
-                      <wps:spPr bwMode="auto">
-                        <a:xfrm>
-                          <a:off x="0" y="0"/>
-                          <a:ext cx="716280" cy="411480"/>
-                        </a:xfrm>
-                        <a:prstGeom prst="rect">
-                          <a:avLst/>
-                        </a:prstGeom>
-                        <a:ln>
-                          <a:headEnd/>
-                          <a:tailEnd/>
-                        </a:ln>
-                      </wps:spPr>
-                      <wps:style>
-                        <a:lnRef idx="2">
-                          <a:schemeClr val="accent1"/>
-                        </a:lnRef>
-                        <a:fillRef idx="1">
-                          <a:schemeClr val="lt1"/>
-                        </a:fillRef>
-                        <a:effectRef idx="0">
-                          <a:schemeClr val="accent1"/>
-                        </a:effectRef>
-                        <a:fontRef idx="minor">
-                          <a:schemeClr val="dk1"/>
-                        </a:fontRef>
-                      </wps:style>
-                      <wps:txbx>
-                        <w:txbxContent>
-                          <w:p>
-                            <w:pPr>
-                              <w:spacing w:after="0"/>
-                              <w:rPr>
-                                <w:color w:val="FF0000"/>
-                                <w:sz w:val="18"/>
-                                <w:szCs w:val="18"/>
-                              </w:rPr>
-                            </w:pPr>
-                            <w:r>
-                              <w:rPr>
-                                <w:rFonts w:cstheme="minorHAnsi"/>
-                                <w:color w:val="FF0000"/>
-                                <w:sz w:val="18"/>
-                                <w:szCs w:val="18"/>
-                              </w:rPr>
-                              <w:t>∆</w:t>
-                            </w:r>
-                            <w:r>
-                              <w:rPr>
-                                <w:color w:val="FF0000"/>
-                                <w:sz w:val="18"/>
-                                <w:szCs w:val="18"/>
-                              </w:rPr>
-                              <w:t xml:space="preserve">q = </w:t>
-                            </w:r>
-                            <w:r>
-                              <w:rPr>
-                                <w:color w:val="FF0000"/>
-                                <w:sz w:val="18"/>
-                                <w:szCs w:val="18"/>
-                              </w:rPr>
-                              <w:t>0.</w:t>
-                            </w:r>
-                            <w:r>
-                              <w:rPr>
-                                <w:color w:val="FF0000"/>
-                                <w:sz w:val="18"/>
-                                <w:szCs w:val="18"/>
-                              </w:rPr>
-                              <w:t>1</w:t>
-                            </w:r>
-                          </w:p>
-                          <w:p>
-                            <w:pPr>
-                              <w:spacing w:after="0"/>
-                              <w:rPr>
-                                <w:color w:val="FF0000"/>
-                                <w:sz w:val="18"/>
-                                <w:szCs w:val="18"/>
-                              </w:rPr>
-                            </w:pPr>
-                            <w:r>
-                              <w:rPr>
-                                <w:color w:val="FF0000"/>
-                                <w:sz w:val="18"/>
-                                <w:szCs w:val="18"/>
-                              </w:rPr>
-                              <w:t xml:space="preserve">K = </w:t>
-                            </w:r>
-                            <w:r>
-                              <w:rPr>
-                                <w:color w:val="FF0000"/>
-                                <w:sz w:val="18"/>
-                                <w:szCs w:val="18"/>
-                              </w:rPr>
-                              <w:t>1</w:t>
-                            </w:r>
-                            <w:r>
-                              <w:rPr>
-                                <w:color w:val="FF0000"/>
-                                <w:sz w:val="18"/>
-                                <w:szCs w:val="18"/>
-                              </w:rPr>
-                              <w:t>500</w:t>
-                            </w:r>
-                          </w:p>
-                        </w:txbxContent>
-                      </wps:txbx>
-                      <wps:bodyPr rot="0" vert="horz" wrap="square" lIns="91440" tIns="45720" rIns="91440" bIns="45720" anchor="t" anchorCtr="0">
-                        <a:noAutofit/>
-                      </wps:bodyPr>
-                    </wps:wsp>
-                  </a:graphicData>
-                </a:graphic>
-                <wp14:sizeRelH relativeFrom="margin">
-                  <wp14:pctWidth>0</wp14:pctWidth>
-                </wp14:sizeRelH>
-                <wp14:sizeRelV relativeFrom="margin">
-                  <wp14:pctHeight>0</wp14:pctHeight>
-                </wp14:sizeRelV>
-              </wp:anchor>
-            </w:drawing>
-          </mc:Choice>
-          <mc:Fallback>
-            <w:pict>
-              <v:shape w14:anchorId="42D799B0" id="_x0000_s1029" type="#_x0000_t202" style="position:absolute;margin-left:108.6pt;margin-top:204.65pt;width:56.4pt;height:32.4pt;z-index:251668480;visibility:visible;mso-wrap-style:square;mso-width-percent:0;mso-height-percent:0;mso-wrap-distance-left:9pt;mso-wrap-distance-top:3.6pt;mso-wrap-distance-right:9pt;mso-wrap-distance-bottom:3.6pt;mso-position-horizontal:absolute;mso-position-horizontal-relative:text;mso-position-vertical:absolute;mso-position-vertical-relative:text;mso-width-percent:0;mso-height-percent:0;mso-width-relative:margin;mso-height-relative:margin;v-text-anchor:top" o:gfxdata="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" fillcolor="white [3201]" strokecolor="#4472c4 [3204]" strokeweight="1pt">
-                <v:textbox>
-                  <w:txbxContent>
-                    <w:p>
-                      <w:pPr>
-                        <w:spacing w:after="0"/>
-                        <w:rPr>
-                          <w:color w:val="FF0000"/>
-                          <w:sz w:val="18"/>
-                          <w:szCs w:val="18"/>
-                        </w:rPr>
-                      </w:pPr>
-                      <w:r>
-                        <w:rPr>
-                          <w:rFonts w:cstheme="minorHAnsi"/>
-                          <w:color w:val="FF0000"/>
-                          <w:sz w:val="18"/>
-                          <w:szCs w:val="18"/>
-                        </w:rPr>
-                        <w:t>∆</w:t>
-                      </w:r>
-                      <w:r>
-                        <w:rPr>
-                          <w:color w:val="FF0000"/>
-                          <w:sz w:val="18"/>
-                          <w:szCs w:val="18"/>
-                        </w:rPr>
-                        <w:t xml:space="preserve">q = </w:t>
-                      </w:r>
-                      <w:r>
-                        <w:rPr>
-                          <w:color w:val="FF0000"/>
-                          <w:sz w:val="18"/>
-                          <w:szCs w:val="18"/>
-                        </w:rPr>
-                        <w:t>0.</w:t>
-                      </w:r>
-                      <w:r>
-                        <w:rPr>
-                          <w:color w:val="FF0000"/>
-                          <w:sz w:val="18"/>
-                          <w:szCs w:val="18"/>
-                        </w:rPr>
-                        <w:t>1</w:t>
-                      </w:r>
-                    </w:p>
-                    <w:p>
-                      <w:pPr>
-                        <w:spacing w:after="0"/>
-                        <w:rPr>
-                          <w:color w:val="FF0000"/>
-                          <w:sz w:val="18"/>
-                          <w:szCs w:val="18"/>
-                        </w:rPr>
-                      </w:pPr>
-                      <w:r>
-                        <w:rPr>
-                          <w:color w:val="FF0000"/>
-                          <w:sz w:val="18"/>
-                          <w:szCs w:val="18"/>
-                        </w:rPr>
-                        <w:t xml:space="preserve">K = </w:t>
-                      </w:r>
-                      <w:r>
-                        <w:rPr>
-                          <w:color w:val="FF0000"/>
-                          <w:sz w:val="18"/>
-                          <w:szCs w:val="18"/>
-                        </w:rPr>
-                        <w:t>1</w:t>
-                      </w:r>
-                      <w:r>
-                        <w:rPr>
-                          <w:color w:val="FF0000"/>
-                          <w:sz w:val="18"/>
-                          <w:szCs w:val="18"/>
-                        </w:rPr>
-                        <w:t>500</w:t>
-                      </w:r>
-                    </w:p>
-                  </w:txbxContent>
-                </v:textbox>
-                <w10:wrap type="square"/>
-              </v:shape>
-            </w:pict>
-          </mc:Fallback>
-        </mc:AlternateContent>
-      </w:r>
-      <w:r>
-        <w:rPr>
-          <w:noProof/>
-        </w:rPr>
         <w:drawing>
           <wp:anchor distT="0" distB="0" distL="114300" distR="114300" simplePos="0" relativeHeight="251662336" behindDoc="1" locked="0" layoutInCell="1" allowOverlap="1" wp14:anchorId="5613DE0A" wp14:editId="533A11E7">
             <wp:simplePos x="0" y="0"/>
             <wp:positionH relativeFrom="margin">
-              <wp:posOffset>2308860</wp:posOffset>
+              <wp:posOffset>1082040</wp:posOffset>
             </wp:positionH>
             <wp:positionV relativeFrom="paragraph">
-              <wp:posOffset>2590800</wp:posOffset>
+              <wp:posOffset>2540</wp:posOffset>
             </wp:positionV>
             <wp:extent cx="2133600" cy="2974975"/>
             <wp:effectExtent l="0" t="0" r="0" b="0"/>
@@ -1077,7 +1524,7 @@
                     </pic:cNvPicPr>
                   </pic:nvPicPr>
                   <pic:blipFill rotWithShape="1">
-                    <a:blip r:embed="rId6" cstate="print">
+                    <a:blip r:embed="rId9" cstate="print">
                       <a:extLst>
                         <a:ext uri="{28A0092B-C50C-407E-A947-70E740481C1C}">
                           <a14:useLocalDpi xmlns:a14="http://schemas.microsoft.com/office/drawing/2010/main" val="0"/>
@@ -1117,83 +1564,62 @@
           </wp:anchor>
         </w:drawing>
       </w:r>
-      <w:r>
-        <w:rPr>
-          <w:noProof/>
-        </w:rPr>
-        <w:drawing>
-          <wp:anchor distT="0" distB="0" distL="114300" distR="114300" simplePos="0" relativeHeight="251660288" behindDoc="1" locked="0" layoutInCell="1" allowOverlap="1">
-            <wp:simplePos x="0" y="0"/>
-            <wp:positionH relativeFrom="margin">
-              <wp:align>left</wp:align>
-            </wp:positionH>
-            <wp:positionV relativeFrom="paragraph">
-              <wp:posOffset>2580005</wp:posOffset>
-            </wp:positionV>
-            <wp:extent cx="2103120" cy="2967355"/>
-            <wp:effectExtent l="0" t="0" r="0" b="4445"/>
-            <wp:wrapTight wrapText="bothSides">
-              <wp:wrapPolygon edited="0">
-                <wp:start x="0" y="0"/>
-                <wp:lineTo x="0" y="21494"/>
-                <wp:lineTo x="21326" y="21494"/>
-                <wp:lineTo x="21326" y="0"/>
-                <wp:lineTo x="0" y="0"/>
-              </wp:wrapPolygon>
-            </wp:wrapTight>
-            <wp:docPr id="3" name="Picture 3"/>
-            <wp:cNvGraphicFramePr>
-              <a:graphicFrameLocks xmlns:a="http://schemas.openxmlformats.org/drawingml/2006/main" noChangeAspect="1"/>
-            </wp:cNvGraphicFramePr>
-            <a:graphic xmlns:a="http://schemas.openxmlformats.org/drawingml/2006/main">
-              <a:graphicData uri="http://schemas.openxmlformats.org/drawingml/2006/picture">
-                <pic:pic xmlns:pic="http://schemas.openxmlformats.org/drawingml/2006/picture">
-                  <pic:nvPicPr>
-                    <pic:cNvPr id="0" name="Picture 3"/>
-                    <pic:cNvPicPr>
-                      <a:picLocks noChangeAspect="1" noChangeArrowheads="1"/>
-                    </pic:cNvPicPr>
-                  </pic:nvPicPr>
-                  <pic:blipFill rotWithShape="1">
-                    <a:blip r:embed="rId7" cstate="print">
-                      <a:extLst>
-                        <a:ext uri="{28A0092B-C50C-407E-A947-70E740481C1C}">
-                          <a14:useLocalDpi xmlns:a14="http://schemas.microsoft.com/office/drawing/2010/main" val="0"/>
-                        </a:ext>
-                      </a:extLst>
-                    </a:blip>
-                    <a:srcRect l="9530" r="1343"/>
-                    <a:stretch/>
-                  </pic:blipFill>
-                  <pic:spPr bwMode="auto">
-                    <a:xfrm>
-                      <a:off x="0" y="0"/>
-                      <a:ext cx="2104746" cy="2970102"/>
-                    </a:xfrm>
-                    <a:prstGeom prst="rect">
-                      <a:avLst/>
-                    </a:prstGeom>
-                    <a:noFill/>
-                    <a:ln>
-                      <a:noFill/>
-                    </a:ln>
-                    <a:extLst>
-                      <a:ext uri="{53640926-AAD7-44D8-BBD7-CCE9431645EC}">
-                        <a14:shadowObscured xmlns:a14="http://schemas.microsoft.com/office/drawing/2010/main"/>
-                      </a:ext>
-                    </a:extLst>
-                  </pic:spPr>
-                </pic:pic>
-              </a:graphicData>
-            </a:graphic>
-            <wp14:sizeRelH relativeFrom="margin">
-              <wp14:pctWidth>0</wp14:pctWidth>
-            </wp14:sizeRelH>
-            <wp14:sizeRelV relativeFrom="margin">
-              <wp14:pctHeight>0</wp14:pctHeight>
-            </wp14:sizeRelV>
-          </wp:anchor>
-        </w:drawing>
+    </w:p>
+    <w:p>
+      <w:pPr>
+        <w:rPr>
+          <w:noProof/>
+        </w:rPr>
+      </w:pPr>
+      <w:bookmarkStart w:id="0" w:name="_GoBack"/>
+      <w:bookmarkEnd w:id="0"/>
+    </w:p>
+    <w:p/>
+    <w:p/>
+    <w:p/>
+    <w:p/>
+    <w:p/>
+    <w:p/>
+    <w:p/>
+    <w:p/>
+    <w:p/>
+    <w:p>
+      <w:r>
+        <w:tab/>
+      </w:r>
+      <w:r>
+        <w:tab/>
+      </w:r>
+      <w:r>
+        <w:tab/>
+      </w:r>
+      <w:r>
+        <w:tab/>
+        <w:t xml:space="preserve">      (d)</w:t>
+      </w:r>
+      <w:r>
+        <w:tab/>
+      </w:r>
+      <w:r>
+        <w:tab/>
+      </w:r>
+      <w:r>
+        <w:tab/>
+      </w:r>
+      <w:r>
+        <w:tab/>
+      </w:r>
+      <w:r>
+        <w:tab/>
+        <w:t xml:space="preserve">   </w:t>
+      </w:r>
+      <w:proofErr w:type="gramStart"/>
+      <w:r>
+        <w:t xml:space="preserve">   (</w:t>
+      </w:r>
+      <w:proofErr w:type="gramEnd"/>
+      <w:r>
+        <w:t>e)</w:t>
       </w:r>
     </w:p>
     <w:sectPr>
@@ -1204,6 +1630,103 @@
     </w:sectPr>
   </w:body>
 </w:document>
+</file>
+
+<file path=word/numbering.xml><?xml version="1.0" encoding="utf-8"?>
+<w:numbering xmlns:wpc="http://schemas.microsoft.com/office/word/2010/wordprocessingCanvas" xmlns:cx="http://schemas.microsoft.com/office/drawing/2014/chartex" xmlns:cx1="http://schemas.microsoft.com/office/drawing/2015/9/8/chartex" xmlns:cx2="http://schemas.microsoft.com/office/drawing/2015/10/21/chartex" xmlns:cx3="http://schemas.microsoft.com/office/drawing/2016/5/9/chartex" xmlns:cx4="http://schemas.microsoft.com/office/drawing/2016/5/10/chartex" xmlns:cx5="http://schemas.microsoft.com/office/drawing/2016/5/11/chartex" xmlns:cx6="http://schemas.microsoft.com/office/drawing/2016/5/12/chartex" xmlns:cx7="http://schemas.microsoft.com/office/drawing/2016/5/13/chartex" xmlns:cx8="http://schemas.microsoft.com/office/drawing/2016/5/14/chartex" xmlns:mc="http://schemas.openxmlformats.org/markup-compatibility/2006" xmlns:aink="http://schemas.microsoft.com/office/drawing/2016/ink" xmlns:am3d="http://schemas.microsoft.com/office/drawing/2017/model3d" xmlns:o="urn:schemas-microsoft-com:office:office" xmlns:r="http://schemas.openxmlformats.org/officeDocument/2006/relationships" xmlns:m="http://schemas.openxmlformats.org/officeDocument/2006/math" xmlns:v="urn:schemas-microsoft-com:vml" xmlns:wp14="http://schemas.microsoft.com/office/word/2010/wordprocessingDrawing" xmlns:wp="http://schemas.openxmlformats.org/drawingml/2006/wordprocessingDrawing" xmlns:w10="urn:schemas-microsoft-com:office:word" xmlns:w="http://schemas.openxmlformats.org/wordprocessingml/2006/main" xmlns:w14="http://schemas.microsoft.com/office/word/2010/wordml" xmlns:w15="http://schemas.microsoft.com/office/word/2012/wordml" xmlns:w16cid="http://schemas.microsoft.com/office/word/2016/wordml/cid" xmlns:w16se="http://schemas.microsoft.com/office/word/2015/wordml/symex" xmlns:wpg="http://schemas.microsoft.com/office/word/2010/wordprocessingGroup" xmlns:wpi="http://schemas.microsoft.com/office/word/2010/wordprocessingInk" xmlns:wne="http://schemas.microsoft.com/office/word/2006/wordml" xmlns:wps="http://schemas.microsoft.com/office/word/2010/wordprocessingShape" mc:Ignorable="w14 w15 w16se w16cid wp14">
+  <w:abstractNum w:abstractNumId="0" w15:restartNumberingAfterBreak="0">
+    <w:nsid w:val="4B4E4024"/>
+    <w:multiLevelType w:val="hybridMultilevel"/>
+    <w:tmpl w:val="A54CE2CA"/>
+    <w:lvl w:ilvl="0" w:tplc="04090017">
+      <w:start w:val="1"/>
+      <w:numFmt w:val="lowerLetter"/>
+      <w:lvlText w:val="%1)"/>
+      <w:lvlJc w:val="left"/>
+      <w:pPr>
+        <w:ind w:left="720" w:hanging="360"/>
+      </w:pPr>
+      <w:rPr>
+        <w:rFonts w:hint="default"/>
+      </w:rPr>
+    </w:lvl>
+    <w:lvl w:ilvl="1" w:tplc="04090019" w:tentative="1">
+      <w:start w:val="1"/>
+      <w:numFmt w:val="lowerLetter"/>
+      <w:lvlText w:val="%2."/>
+      <w:lvlJc w:val="left"/>
+      <w:pPr>
+        <w:ind w:left="1440" w:hanging="360"/>
+      </w:pPr>
+    </w:lvl>
+    <w:lvl w:ilvl="2" w:tplc="0409001B" w:tentative="1">
+      <w:start w:val="1"/>
+      <w:numFmt w:val="lowerRoman"/>
+      <w:lvlText w:val="%3."/>
+      <w:lvlJc w:val="right"/>
+      <w:pPr>
+        <w:ind w:left="2160" w:hanging="180"/>
+      </w:pPr>
+    </w:lvl>
+    <w:lvl w:ilvl="3" w:tplc="0409000F" w:tentative="1">
+      <w:start w:val="1"/>
+      <w:numFmt w:val="decimal"/>
+      <w:lvlText w:val="%4."/>
+      <w:lvlJc w:val="left"/>
+      <w:pPr>
+        <w:ind w:left="2880" w:hanging="360"/>
+      </w:pPr>
+    </w:lvl>
+    <w:lvl w:ilvl="4" w:tplc="04090019" w:tentative="1">
+      <w:start w:val="1"/>
+      <w:numFmt w:val="lowerLetter"/>
+      <w:lvlText w:val="%5."/>
+      <w:lvlJc w:val="left"/>
+      <w:pPr>
+        <w:ind w:left="3600" w:hanging="360"/>
+      </w:pPr>
+    </w:lvl>
+    <w:lvl w:ilvl="5" w:tplc="0409001B" w:tentative="1">
+      <w:start w:val="1"/>
+      <w:numFmt w:val="lowerRoman"/>
+      <w:lvlText w:val="%6."/>
+      <w:lvlJc w:val="right"/>
+      <w:pPr>
+        <w:ind w:left="4320" w:hanging="180"/>
+      </w:pPr>
+    </w:lvl>
+    <w:lvl w:ilvl="6" w:tplc="0409000F" w:tentative="1">
+      <w:start w:val="1"/>
+      <w:numFmt w:val="decimal"/>
+      <w:lvlText w:val="%7."/>
+      <w:lvlJc w:val="left"/>
+      <w:pPr>
+        <w:ind w:left="5040" w:hanging="360"/>
+      </w:pPr>
+    </w:lvl>
+    <w:lvl w:ilvl="7" w:tplc="04090019" w:tentative="1">
+      <w:start w:val="1"/>
+      <w:numFmt w:val="lowerLetter"/>
+      <w:lvlText w:val="%8."/>
+      <w:lvlJc w:val="left"/>
+      <w:pPr>
+        <w:ind w:left="5760" w:hanging="360"/>
+      </w:pPr>
+    </w:lvl>
+    <w:lvl w:ilvl="8" w:tplc="0409001B" w:tentative="1">
+      <w:start w:val="1"/>
+      <w:numFmt w:val="lowerRoman"/>
+      <w:lvlText w:val="%9."/>
+      <w:lvlJc w:val="right"/>
+      <w:pPr>
+        <w:ind w:left="6480" w:hanging="180"/>
+      </w:pPr>
+    </w:lvl>
+  </w:abstractNum>
+  <w:num w:numId="1">
+    <w:abstractNumId w:val="0"/>
+  </w:num>
+</w:numbering>
 </file>
 
 <file path=word/styles.xml><?xml version="1.0" encoding="utf-8"?>
@@ -1628,6 +2151,17 @@
     <w:semiHidden/>
     <w:unhideWhenUsed/>
   </w:style>
+  <w:style w:type="paragraph" w:styleId="ListParagraph">
+    <w:name w:val="List Paragraph"/>
+    <w:basedOn w:val="Normal"/>
+    <w:uiPriority w:val="34"/>
+    <w:qFormat/>
+    <w:rsid w:val="00523446"/>
+    <w:pPr>
+      <w:ind w:left="720"/>
+      <w:contextualSpacing/>
+    </w:pPr>
+  </w:style>
 </w:styles>
 </file>
 

</xml_diff>